<commit_message>
feat: tanggal kematian format, jam kematian format and detail ui
</commit_message>
<xml_diff>
--- a/public/template/SKK.docx
+++ b/public/template/SKK.docx
@@ -189,23 +189,21 @@
           <w:szCs w:val="20"/>
         </w:rPr>
       </w:pPr>
-      <w:proofErr w:type="spellStart"/>
       <w:r>
         <w:rPr>
           <w:rFonts w:ascii="Times New Roman" w:eastAsia="Times New Roman" w:hAnsi="Times New Roman" w:cs="Times New Roman"/>
           <w:sz w:val="20"/>
           <w:szCs w:val="20"/>
         </w:rPr>
-        <w:t>No</w:t>
-      </w:r>
-      <w:proofErr w:type="spellEnd"/>
+        <w:t xml:space="preserve">No : </w:t>
+      </w:r>
       <w:r>
         <w:rPr>
           <w:rFonts w:ascii="Times New Roman" w:eastAsia="Times New Roman" w:hAnsi="Times New Roman" w:cs="Times New Roman"/>
           <w:sz w:val="20"/>
           <w:szCs w:val="20"/>
         </w:rPr>
-        <w:t xml:space="preserve"> : </w:t>
+        <w:t>{documentId}</w:t>
       </w:r>
       <w:r>
         <w:rPr>
@@ -213,78 +211,88 @@
           <w:sz w:val="20"/>
           <w:szCs w:val="20"/>
         </w:rPr>
-        <w:t>{</w:t>
-      </w:r>
-      <w:proofErr w:type="spellStart"/>
+        <w:t xml:space="preserve"> /</w:t>
+      </w:r>
       <w:r>
         <w:rPr>
           <w:rFonts w:ascii="Times New Roman" w:eastAsia="Times New Roman" w:hAnsi="Times New Roman" w:cs="Times New Roman"/>
           <w:sz w:val="20"/>
           <w:szCs w:val="20"/>
         </w:rPr>
-        <w:t>documentId</w:t>
-      </w:r>
-      <w:proofErr w:type="spellEnd"/>
+        <w:t>{documentCounter}</w:t>
+      </w:r>
       <w:r>
         <w:rPr>
           <w:rFonts w:ascii="Times New Roman" w:eastAsia="Times New Roman" w:hAnsi="Times New Roman" w:cs="Times New Roman"/>
           <w:sz w:val="20"/>
           <w:szCs w:val="20"/>
         </w:rPr>
-        <w:t>}</w:t>
-      </w:r>
-      <w:r>
+        <w:t>/ Kl.Mgh</w:t>
+      </w:r>
+    </w:p>
+    <w:p>
+      <w:pPr>
+        <w:widowControl w:val="0"/>
+        <w:tabs>
+          <w:tab w:val="left" w:pos="2553"/>
+          <w:tab w:val="left" w:pos="1917"/>
+        </w:tabs>
+        <w:spacing w:before="34" w:line="240" w:lineRule="auto"/>
+        <w:jc w:val="center"/>
         <w:rPr>
           <w:rFonts w:ascii="Times New Roman" w:eastAsia="Times New Roman" w:hAnsi="Times New Roman" w:cs="Times New Roman"/>
           <w:sz w:val="20"/>
           <w:szCs w:val="20"/>
         </w:rPr>
-        <w:t xml:space="preserve"> /</w:t>
-      </w:r>
-      <w:r>
-        <w:rPr>
-          <w:rFonts w:ascii="Times New Roman" w:eastAsia="Times New Roman" w:hAnsi="Times New Roman" w:cs="Times New Roman"/>
-          <w:sz w:val="20"/>
-          <w:szCs w:val="20"/>
-        </w:rPr>
-        <w:t>{</w:t>
-      </w:r>
-      <w:proofErr w:type="spellStart"/>
-      <w:r>
-        <w:rPr>
-          <w:rFonts w:ascii="Times New Roman" w:eastAsia="Times New Roman" w:hAnsi="Times New Roman" w:cs="Times New Roman"/>
-          <w:sz w:val="20"/>
-          <w:szCs w:val="20"/>
-        </w:rPr>
-        <w:t>documentCounter</w:t>
-      </w:r>
-      <w:proofErr w:type="spellEnd"/>
-      <w:r>
-        <w:rPr>
-          <w:rFonts w:ascii="Times New Roman" w:eastAsia="Times New Roman" w:hAnsi="Times New Roman" w:cs="Times New Roman"/>
-          <w:sz w:val="20"/>
-          <w:szCs w:val="20"/>
-        </w:rPr>
-        <w:t>}</w:t>
-      </w:r>
-      <w:r>
-        <w:rPr>
-          <w:rFonts w:ascii="Times New Roman" w:eastAsia="Times New Roman" w:hAnsi="Times New Roman" w:cs="Times New Roman"/>
-          <w:sz w:val="20"/>
-          <w:szCs w:val="20"/>
-        </w:rPr>
-        <w:t xml:space="preserve">/ </w:t>
-      </w:r>
-      <w:proofErr w:type="spellStart"/>
-      <w:r>
-        <w:rPr>
-          <w:rFonts w:ascii="Times New Roman" w:eastAsia="Times New Roman" w:hAnsi="Times New Roman" w:cs="Times New Roman"/>
-          <w:sz w:val="20"/>
-          <w:szCs w:val="20"/>
-        </w:rPr>
-        <w:t>Kl.Mgh</w:t>
-      </w:r>
-      <w:proofErr w:type="spellEnd"/>
+      </w:pPr>
+    </w:p>
+    <w:p>
+      <w:pPr>
+        <w:widowControl w:val="0"/>
+        <w:tabs>
+          <w:tab w:val="left" w:pos="2553"/>
+        </w:tabs>
+        <w:spacing w:before="34" w:line="240" w:lineRule="auto"/>
+        <w:jc w:val="both"/>
+        <w:rPr>
+          <w:rFonts w:ascii="Times New Roman" w:eastAsia="Times New Roman" w:hAnsi="Times New Roman" w:cs="Times New Roman"/>
+          <w:b/>
+          <w:bCs/>
+          <w:sz w:val="16"/>
+          <w:szCs w:val="16"/>
+        </w:rPr>
+      </w:pPr>
+      <w:r>
+        <w:rPr>
+          <w:rFonts w:ascii="Times New Roman" w:eastAsia="Times New Roman" w:hAnsi="Times New Roman" w:cs="Times New Roman"/>
+          <w:sz w:val="16"/>
+          <w:szCs w:val="16"/>
+        </w:rPr>
+        <w:t>Nama Kepala Keluarga</w:t>
+      </w:r>
+      <w:r>
+        <w:tab/>
+      </w:r>
+      <w:r>
+        <w:rPr>
+          <w:rFonts w:ascii="Times New Roman" w:eastAsia="Times New Roman" w:hAnsi="Times New Roman" w:cs="Times New Roman"/>
+          <w:b/>
+          <w:bCs/>
+          <w:sz w:val="16"/>
+          <w:szCs w:val="16"/>
+        </w:rPr>
+        <w:t xml:space="preserve">: </w:t>
+      </w:r>
+      <w:r>
+        <w:rPr>
+          <w:rFonts w:ascii="Times New Roman" w:eastAsia="Times New Roman" w:hAnsi="Times New Roman" w:cs="Times New Roman"/>
+          <w:b/>
+          <w:bCs/>
+          <w:sz w:val="16"/>
+          <w:szCs w:val="16"/>
+        </w:rPr>
+        <w:t>{namaKepalaKeluarga}</w:t>
+      </w:r>
     </w:p>
     <w:p>
       <w:pPr>
@@ -294,37 +302,21 @@
           <w:tab w:val="left" w:pos="1917"/>
         </w:tabs>
         <w:spacing w:before="34" w:line="240" w:lineRule="auto"/>
-        <w:jc w:val="center"/>
-        <w:rPr>
-          <w:rFonts w:ascii="Times New Roman" w:eastAsia="Times New Roman" w:hAnsi="Times New Roman" w:cs="Times New Roman"/>
-          <w:sz w:val="20"/>
-          <w:szCs w:val="20"/>
-        </w:rPr>
-      </w:pPr>
-    </w:p>
-    <w:p>
-      <w:pPr>
-        <w:widowControl w:val="0"/>
-        <w:tabs>
-          <w:tab w:val="left" w:pos="2553"/>
-        </w:tabs>
-        <w:spacing w:before="34" w:line="240" w:lineRule="auto"/>
-        <w:jc w:val="both"/>
-        <w:rPr>
-          <w:rFonts w:ascii="Times New Roman" w:eastAsia="Times New Roman" w:hAnsi="Times New Roman" w:cs="Times New Roman"/>
-          <w:b/>
-          <w:bCs/>
-          <w:sz w:val="16"/>
-          <w:szCs w:val="16"/>
-        </w:rPr>
-      </w:pPr>
-      <w:r>
-        <w:rPr>
-          <w:rFonts w:ascii="Times New Roman" w:eastAsia="Times New Roman" w:hAnsi="Times New Roman" w:cs="Times New Roman"/>
-          <w:sz w:val="16"/>
-          <w:szCs w:val="16"/>
-        </w:rPr>
-        <w:t>Nama Kepala Keluarga</w:t>
+        <w:rPr>
+          <w:rFonts w:ascii="Times New Roman" w:eastAsia="Times New Roman" w:hAnsi="Times New Roman" w:cs="Times New Roman"/>
+          <w:color w:val="515151"/>
+          <w:sz w:val="16"/>
+          <w:szCs w:val="16"/>
+          <w:highlight w:val="white"/>
+        </w:rPr>
+      </w:pPr>
+      <w:r>
+        <w:rPr>
+          <w:rFonts w:ascii="Times New Roman" w:eastAsia="Times New Roman" w:hAnsi="Times New Roman" w:cs="Times New Roman"/>
+          <w:sz w:val="16"/>
+          <w:szCs w:val="16"/>
+        </w:rPr>
+        <w:t>Nomor Kartu Keluarga</w:t>
       </w:r>
       <w:r>
         <w:tab/>
@@ -342,98 +334,10 @@
       <w:r>
         <w:rPr>
           <w:rFonts w:ascii="Times New Roman" w:eastAsia="Times New Roman" w:hAnsi="Times New Roman" w:cs="Times New Roman"/>
-          <w:b/>
-          <w:bCs/>
-          <w:sz w:val="16"/>
-          <w:szCs w:val="16"/>
-        </w:rPr>
-        <w:t>{</w:t>
-      </w:r>
-      <w:proofErr w:type="spellStart"/>
-      <w:r>
-        <w:rPr>
-          <w:rFonts w:ascii="Times New Roman" w:eastAsia="Times New Roman" w:hAnsi="Times New Roman" w:cs="Times New Roman"/>
-          <w:b/>
-          <w:bCs/>
-          <w:sz w:val="16"/>
-          <w:szCs w:val="16"/>
-        </w:rPr>
-        <w:t>namaKepalaKeluarga</w:t>
-      </w:r>
-      <w:proofErr w:type="spellEnd"/>
-      <w:r>
-        <w:rPr>
-          <w:rFonts w:ascii="Times New Roman" w:eastAsia="Times New Roman" w:hAnsi="Times New Roman" w:cs="Times New Roman"/>
-          <w:b/>
-          <w:bCs/>
-          <w:sz w:val="16"/>
-          <w:szCs w:val="16"/>
-        </w:rPr>
-        <w:t>}</w:t>
-      </w:r>
-    </w:p>
-    <w:p>
-      <w:pPr>
-        <w:widowControl w:val="0"/>
-        <w:tabs>
-          <w:tab w:val="left" w:pos="2553"/>
-          <w:tab w:val="left" w:pos="1917"/>
-        </w:tabs>
-        <w:spacing w:before="34" w:line="240" w:lineRule="auto"/>
-        <w:rPr>
-          <w:rFonts w:ascii="Times New Roman" w:eastAsia="Times New Roman" w:hAnsi="Times New Roman" w:cs="Times New Roman"/>
-          <w:color w:val="515151"/>
-          <w:sz w:val="16"/>
-          <w:szCs w:val="16"/>
-          <w:highlight w:val="white"/>
-        </w:rPr>
-      </w:pPr>
-      <w:r>
-        <w:rPr>
-          <w:rFonts w:ascii="Times New Roman" w:eastAsia="Times New Roman" w:hAnsi="Times New Roman" w:cs="Times New Roman"/>
-          <w:sz w:val="16"/>
-          <w:szCs w:val="16"/>
-        </w:rPr>
-        <w:t>Nomor Kartu Keluarga</w:t>
-      </w:r>
-      <w:r>
-        <w:tab/>
-      </w:r>
-      <w:r>
-        <w:rPr>
-          <w:rFonts w:ascii="Times New Roman" w:eastAsia="Times New Roman" w:hAnsi="Times New Roman" w:cs="Times New Roman"/>
-          <w:b/>
-          <w:bCs/>
-          <w:sz w:val="16"/>
-          <w:szCs w:val="16"/>
-        </w:rPr>
-        <w:t xml:space="preserve">: </w:t>
-      </w:r>
-      <w:r>
-        <w:rPr>
-          <w:rFonts w:ascii="Times New Roman" w:eastAsia="Times New Roman" w:hAnsi="Times New Roman" w:cs="Times New Roman"/>
-          <w:sz w:val="16"/>
-          <w:szCs w:val="16"/>
-        </w:rPr>
-        <w:t>{</w:t>
-      </w:r>
-      <w:proofErr w:type="spellStart"/>
-      <w:r>
-        <w:rPr>
-          <w:rFonts w:ascii="Times New Roman" w:eastAsia="Times New Roman" w:hAnsi="Times New Roman" w:cs="Times New Roman"/>
-          <w:sz w:val="16"/>
-          <w:szCs w:val="16"/>
-        </w:rPr>
-        <w:t>nomorKartuKeluarga</w:t>
-      </w:r>
-      <w:proofErr w:type="spellEnd"/>
-      <w:r>
-        <w:rPr>
-          <w:rFonts w:ascii="Times New Roman" w:eastAsia="Times New Roman" w:hAnsi="Times New Roman" w:cs="Times New Roman"/>
-          <w:sz w:val="16"/>
-          <w:szCs w:val="16"/>
-        </w:rPr>
-        <w:t>}</w:t>
+          <w:sz w:val="16"/>
+          <w:szCs w:val="16"/>
+        </w:rPr>
+        <w:t>{nomorKartuKeluarga}</w:t>
       </w:r>
     </w:p>
     <w:p>
@@ -498,7 +402,7 @@
               </wp:inline>
             </w:drawing>
           </mc:Choice>
-          <mc:Fallback xmlns:sl="http://schemas.openxmlformats.org/schemaLibrary/2006/main" xmlns:a="http://schemas.openxmlformats.org/drawingml/2006/main" xmlns:pic="http://schemas.openxmlformats.org/drawingml/2006/picture" xmlns:c="http://schemas.openxmlformats.org/drawingml/2006/chart" xmlns:lc="http://schemas.openxmlformats.org/drawingml/2006/lockedCanvas" xmlns:dgm="http://schemas.openxmlformats.org/drawingml/2006/diagram" xmlns:cr="http://schemas.microsoft.com/office/comments/2020/reactions" xmlns:wp14="http://schemas.microsoft.com/office/word/2010/wordml">
+          <mc:Fallback xmlns:wp14="http://schemas.microsoft.com/office/word/2010/wordml" xmlns:cr="http://schemas.microsoft.com/office/comments/2020/reactions" xmlns:dgm="http://schemas.openxmlformats.org/drawingml/2006/diagram" xmlns:lc="http://schemas.openxmlformats.org/drawingml/2006/lockedCanvas" xmlns:c="http://schemas.openxmlformats.org/drawingml/2006/chart" xmlns:pic="http://schemas.openxmlformats.org/drawingml/2006/picture" xmlns:a="http://schemas.openxmlformats.org/drawingml/2006/main" xmlns:sl="http://schemas.openxmlformats.org/schemaLibrary/2006/main">
             <w:drawing>
               <wp:inline xmlns:wp14="http://schemas.microsoft.com/office/word/2010/wordprocessingDrawing" distT="114300" distB="114300" distL="114300" distR="114300" wp14:anchorId="25486CF7" wp14:editId="7777777">
                 <wp:extent cx="7021950" cy="12700"/>
@@ -602,25 +506,7 @@
           <w:sz w:val="16"/>
           <w:szCs w:val="16"/>
         </w:rPr>
-        <w:t>{</w:t>
-      </w:r>
-      <w:proofErr w:type="spellStart"/>
-      <w:r>
-        <w:rPr>
-          <w:rFonts w:ascii="Times New Roman" w:eastAsia="Times New Roman" w:hAnsi="Times New Roman" w:cs="Times New Roman"/>
-          <w:sz w:val="16"/>
-          <w:szCs w:val="16"/>
-        </w:rPr>
-        <w:t>nikJenazah</w:t>
-      </w:r>
-      <w:proofErr w:type="spellEnd"/>
-      <w:r>
-        <w:rPr>
-          <w:rFonts w:ascii="Times New Roman" w:eastAsia="Times New Roman" w:hAnsi="Times New Roman" w:cs="Times New Roman"/>
-          <w:sz w:val="16"/>
-          <w:szCs w:val="16"/>
-        </w:rPr>
-        <w:t>}</w:t>
+        <w:t>{nikJenazah}</w:t>
       </w:r>
     </w:p>
     <w:p>
@@ -667,29 +553,7 @@
           <w:sz w:val="16"/>
           <w:szCs w:val="16"/>
         </w:rPr>
-        <w:t>{</w:t>
-      </w:r>
-      <w:proofErr w:type="spellStart"/>
-      <w:r>
-        <w:rPr>
-          <w:rFonts w:ascii="Times New Roman" w:eastAsia="Times New Roman" w:hAnsi="Times New Roman" w:cs="Times New Roman"/>
-          <w:b/>
-          <w:bCs/>
-          <w:sz w:val="16"/>
-          <w:szCs w:val="16"/>
-        </w:rPr>
-        <w:t>namaJenazah</w:t>
-      </w:r>
-      <w:proofErr w:type="spellEnd"/>
-      <w:r>
-        <w:rPr>
-          <w:rFonts w:ascii="Times New Roman" w:eastAsia="Times New Roman" w:hAnsi="Times New Roman" w:cs="Times New Roman"/>
-          <w:b/>
-          <w:bCs/>
-          <w:sz w:val="16"/>
-          <w:szCs w:val="16"/>
-        </w:rPr>
-        <w:t>}</w:t>
+        <w:t>{namaJenazah}</w:t>
       </w:r>
     </w:p>
     <w:p>
@@ -735,25 +599,7 @@
           <w:sz w:val="16"/>
           <w:szCs w:val="16"/>
         </w:rPr>
-        <w:t>{</w:t>
-      </w:r>
-      <w:proofErr w:type="spellStart"/>
-      <w:r>
-        <w:rPr>
-          <w:rFonts w:ascii="Times New Roman" w:eastAsia="Times New Roman" w:hAnsi="Times New Roman" w:cs="Times New Roman"/>
-          <w:sz w:val="16"/>
-          <w:szCs w:val="16"/>
-        </w:rPr>
-        <w:t>jenisKelaminJenazah</w:t>
-      </w:r>
-      <w:proofErr w:type="spellEnd"/>
-      <w:r>
-        <w:rPr>
-          <w:rFonts w:ascii="Times New Roman" w:eastAsia="Times New Roman" w:hAnsi="Times New Roman" w:cs="Times New Roman"/>
-          <w:sz w:val="16"/>
-          <w:szCs w:val="16"/>
-        </w:rPr>
-        <w:t>}</w:t>
+        <w:t>{jenisKelaminJenazah}</w:t>
       </w:r>
     </w:p>
     <w:p>
@@ -798,25 +644,7 @@
           <w:sz w:val="16"/>
           <w:szCs w:val="16"/>
         </w:rPr>
-        <w:t>{</w:t>
-      </w:r>
-      <w:proofErr w:type="spellStart"/>
-      <w:r>
-        <w:rPr>
-          <w:rFonts w:ascii="Times New Roman" w:eastAsia="Times New Roman" w:hAnsi="Times New Roman" w:cs="Times New Roman"/>
-          <w:sz w:val="16"/>
-          <w:szCs w:val="16"/>
-        </w:rPr>
-        <w:t>tglLahirJenazah</w:t>
-      </w:r>
-      <w:proofErr w:type="spellEnd"/>
-      <w:r>
-        <w:rPr>
-          <w:rFonts w:ascii="Times New Roman" w:eastAsia="Times New Roman" w:hAnsi="Times New Roman" w:cs="Times New Roman"/>
-          <w:sz w:val="16"/>
-          <w:szCs w:val="16"/>
-        </w:rPr>
-        <w:t>}</w:t>
+        <w:t>{tglLahirJenazah}</w:t>
       </w:r>
     </w:p>
     <w:p>
@@ -862,25 +690,7 @@
           <w:sz w:val="16"/>
           <w:szCs w:val="16"/>
         </w:rPr>
-        <w:t>{</w:t>
-      </w:r>
-      <w:proofErr w:type="spellStart"/>
-      <w:r>
-        <w:rPr>
-          <w:rFonts w:ascii="Times New Roman" w:eastAsia="Times New Roman" w:hAnsi="Times New Roman" w:cs="Times New Roman"/>
-          <w:sz w:val="16"/>
-          <w:szCs w:val="16"/>
-        </w:rPr>
-        <w:t>tempatLahirJenazah</w:t>
-      </w:r>
-      <w:proofErr w:type="spellEnd"/>
-      <w:r>
-        <w:rPr>
-          <w:rFonts w:ascii="Times New Roman" w:eastAsia="Times New Roman" w:hAnsi="Times New Roman" w:cs="Times New Roman"/>
-          <w:sz w:val="16"/>
-          <w:szCs w:val="16"/>
-        </w:rPr>
-        <w:t>}</w:t>
+        <w:t>{tempatLahirJenazah}</w:t>
       </w:r>
     </w:p>
     <w:p>
@@ -925,25 +735,7 @@
           <w:sz w:val="16"/>
           <w:szCs w:val="16"/>
         </w:rPr>
-        <w:t>{</w:t>
-      </w:r>
-      <w:proofErr w:type="spellStart"/>
-      <w:r>
-        <w:rPr>
-          <w:rFonts w:ascii="Times New Roman" w:eastAsia="Times New Roman" w:hAnsi="Times New Roman" w:cs="Times New Roman"/>
-          <w:sz w:val="16"/>
-          <w:szCs w:val="16"/>
-        </w:rPr>
-        <w:t>agamaJenazah</w:t>
-      </w:r>
-      <w:proofErr w:type="spellEnd"/>
-      <w:r>
-        <w:rPr>
-          <w:rFonts w:ascii="Times New Roman" w:eastAsia="Times New Roman" w:hAnsi="Times New Roman" w:cs="Times New Roman"/>
-          <w:sz w:val="16"/>
-          <w:szCs w:val="16"/>
-        </w:rPr>
-        <w:t>}</w:t>
+        <w:t>{agamaJenazah}</w:t>
       </w:r>
     </w:p>
     <w:p>
@@ -988,25 +780,7 @@
           <w:sz w:val="16"/>
           <w:szCs w:val="16"/>
         </w:rPr>
-        <w:t>{</w:t>
-      </w:r>
-      <w:proofErr w:type="spellStart"/>
-      <w:r>
-        <w:rPr>
-          <w:rFonts w:ascii="Times New Roman" w:eastAsia="Times New Roman" w:hAnsi="Times New Roman" w:cs="Times New Roman"/>
-          <w:sz w:val="16"/>
-          <w:szCs w:val="16"/>
-        </w:rPr>
-        <w:t>pekerjaanJenazah</w:t>
-      </w:r>
-      <w:proofErr w:type="spellEnd"/>
-      <w:r>
-        <w:rPr>
-          <w:rFonts w:ascii="Times New Roman" w:eastAsia="Times New Roman" w:hAnsi="Times New Roman" w:cs="Times New Roman"/>
-          <w:sz w:val="16"/>
-          <w:szCs w:val="16"/>
-        </w:rPr>
-        <w:t>}</w:t>
+        <w:t>{pekerjaanJenazah}</w:t>
       </w:r>
     </w:p>
     <w:p>
@@ -1051,25 +825,7 @@
           <w:sz w:val="16"/>
           <w:szCs w:val="16"/>
         </w:rPr>
-        <w:t>{</w:t>
-      </w:r>
-      <w:proofErr w:type="spellStart"/>
-      <w:r>
-        <w:rPr>
-          <w:rFonts w:ascii="Times New Roman" w:eastAsia="Times New Roman" w:hAnsi="Times New Roman" w:cs="Times New Roman"/>
-          <w:sz w:val="16"/>
-          <w:szCs w:val="16"/>
-        </w:rPr>
-        <w:t>alamatJenazah</w:t>
-      </w:r>
-      <w:proofErr w:type="spellEnd"/>
-      <w:r>
-        <w:rPr>
-          <w:rFonts w:ascii="Times New Roman" w:eastAsia="Times New Roman" w:hAnsi="Times New Roman" w:cs="Times New Roman"/>
-          <w:sz w:val="16"/>
-          <w:szCs w:val="16"/>
-        </w:rPr>
-        <w:t>}</w:t>
+        <w:t>{alamatJenazah}</w:t>
       </w:r>
     </w:p>
     <w:p>
@@ -1163,26 +919,78 @@
           <w:sz w:val="16"/>
           <w:szCs w:val="16"/>
         </w:rPr>
+        <w:t>{anakKe</w:t>
+      </w:r>
+      <w:r>
+        <w:rPr>
+          <w:rFonts w:ascii="Times New Roman" w:eastAsia="Times New Roman" w:hAnsi="Times New Roman" w:cs="Times New Roman"/>
+          <w:sz w:val="16"/>
+          <w:szCs w:val="16"/>
+        </w:rPr>
+        <w:t>Jenazah</w:t>
+      </w:r>
+      <w:r>
+        <w:rPr>
+          <w:rFonts w:ascii="Times New Roman" w:eastAsia="Times New Roman" w:hAnsi="Times New Roman" w:cs="Times New Roman"/>
+          <w:sz w:val="16"/>
+          <w:szCs w:val="16"/>
+        </w:rPr>
+        <w:t>}</w:t>
+      </w:r>
+    </w:p>
+    <w:p>
+      <w:pPr>
+        <w:widowControl w:val="0"/>
+        <w:tabs>
+          <w:tab w:val="left" w:pos="2553"/>
+          <w:tab w:val="center" w:pos="2550"/>
+        </w:tabs>
+        <w:spacing w:before="34" w:line="240" w:lineRule="auto"/>
+        <w:rPr>
+          <w:rFonts w:ascii="Times New Roman" w:eastAsia="Times New Roman" w:hAnsi="Times New Roman" w:cs="Times New Roman"/>
+          <w:color w:val="515151"/>
+          <w:sz w:val="16"/>
+          <w:szCs w:val="16"/>
+          <w:highlight w:val="white"/>
+        </w:rPr>
+      </w:pPr>
+      <w:r>
+        <w:rPr>
+          <w:rFonts w:ascii="Times New Roman" w:eastAsia="Times New Roman" w:hAnsi="Times New Roman" w:cs="Times New Roman"/>
+          <w:sz w:val="16"/>
+          <w:szCs w:val="16"/>
+        </w:rPr>
+        <w:t>11 Tanggal Kematian</w:t>
+      </w:r>
+      <w:r>
+        <w:tab/>
+      </w:r>
+      <w:r>
+        <w:rPr>
+          <w:rFonts w:ascii="Times New Roman" w:eastAsia="Times New Roman" w:hAnsi="Times New Roman" w:cs="Times New Roman"/>
+          <w:b/>
+          <w:bCs/>
+          <w:sz w:val="16"/>
+          <w:szCs w:val="16"/>
+        </w:rPr>
+        <w:t xml:space="preserve">: </w:t>
+      </w:r>
+      <w:r>
+        <w:rPr>
+          <w:rFonts w:ascii="Times New Roman" w:eastAsia="Times New Roman" w:hAnsi="Times New Roman" w:cs="Times New Roman"/>
+          <w:sz w:val="16"/>
+          <w:szCs w:val="16"/>
+        </w:rPr>
         <w:t>{</w:t>
       </w:r>
-      <w:proofErr w:type="spellStart"/>
-      <w:r>
-        <w:rPr>
-          <w:rFonts w:ascii="Times New Roman" w:eastAsia="Times New Roman" w:hAnsi="Times New Roman" w:cs="Times New Roman"/>
-          <w:sz w:val="16"/>
-          <w:szCs w:val="16"/>
-        </w:rPr>
-        <w:t>anakKe</w:t>
-      </w:r>
-      <w:r>
-        <w:rPr>
-          <w:rFonts w:ascii="Times New Roman" w:eastAsia="Times New Roman" w:hAnsi="Times New Roman" w:cs="Times New Roman"/>
-          <w:sz w:val="16"/>
-          <w:szCs w:val="16"/>
-        </w:rPr>
-        <w:t>Jenazah</w:t>
-      </w:r>
-      <w:proofErr w:type="spellEnd"/>
+      <w:r>
+        <w:rPr>
+          <w:rFonts w:ascii="Times New Roman" w:eastAsia="Times New Roman" w:hAnsi="Times New Roman" w:cs="Times New Roman"/>
+          <w:sz w:val="16"/>
+          <w:szCs w:val="16"/>
+        </w:rPr>
+        <w:t>tanggalKematianJenazah</w:t>
+      </w:r>
       <w:r>
         <w:rPr>
           <w:rFonts w:ascii="Times New Roman" w:eastAsia="Times New Roman" w:hAnsi="Times New Roman" w:cs="Times New Roman"/>
@@ -1214,7 +1022,7 @@
           <w:sz w:val="16"/>
           <w:szCs w:val="16"/>
         </w:rPr>
-        <w:t>11 Tanggal Kematian</w:t>
+        <w:t>12 Pukul</w:t>
       </w:r>
       <w:r>
         <w:tab/>
@@ -1235,25 +1043,52 @@
           <w:sz w:val="16"/>
           <w:szCs w:val="16"/>
         </w:rPr>
-        <w:t>{</w:t>
-      </w:r>
-      <w:proofErr w:type="spellStart"/>
-      <w:r>
-        <w:rPr>
-          <w:rFonts w:ascii="Times New Roman" w:eastAsia="Times New Roman" w:hAnsi="Times New Roman" w:cs="Times New Roman"/>
-          <w:sz w:val="16"/>
-          <w:szCs w:val="16"/>
-        </w:rPr>
-        <w:t>tglKematianJenazah</w:t>
-      </w:r>
-      <w:proofErr w:type="spellEnd"/>
-      <w:r>
-        <w:rPr>
-          <w:rFonts w:ascii="Times New Roman" w:eastAsia="Times New Roman" w:hAnsi="Times New Roman" w:cs="Times New Roman"/>
-          <w:sz w:val="16"/>
-          <w:szCs w:val="16"/>
-        </w:rPr>
-        <w:t>}</w:t>
+        <w:t>{jamKematianJenazah}</w:t>
+      </w:r>
+    </w:p>
+    <w:p>
+      <w:pPr>
+        <w:widowControl w:val="0"/>
+        <w:tabs>
+          <w:tab w:val="left" w:pos="2553"/>
+        </w:tabs>
+        <w:spacing w:before="34" w:line="240" w:lineRule="auto"/>
+        <w:rPr>
+          <w:rFonts w:ascii="Times New Roman" w:eastAsia="Times New Roman" w:hAnsi="Times New Roman" w:cs="Times New Roman"/>
+          <w:b/>
+          <w:bCs/>
+          <w:sz w:val="16"/>
+          <w:szCs w:val="16"/>
+        </w:rPr>
+      </w:pPr>
+      <w:r>
+        <w:rPr>
+          <w:rFonts w:ascii="Times New Roman" w:eastAsia="Times New Roman" w:hAnsi="Times New Roman" w:cs="Times New Roman"/>
+          <w:sz w:val="16"/>
+          <w:szCs w:val="16"/>
+        </w:rPr>
+        <w:t>13 Sebab Kematian</w:t>
+      </w:r>
+      <w:r>
+        <w:tab/>
+      </w:r>
+      <w:r>
+        <w:rPr>
+          <w:rFonts w:ascii="Times New Roman" w:eastAsia="Times New Roman" w:hAnsi="Times New Roman" w:cs="Times New Roman"/>
+          <w:b/>
+          <w:bCs/>
+          <w:sz w:val="16"/>
+          <w:szCs w:val="16"/>
+        </w:rPr>
+        <w:t xml:space="preserve">: </w:t>
+      </w:r>
+      <w:r>
+        <w:rPr>
+          <w:rFonts w:ascii="Times New Roman" w:eastAsia="Times New Roman" w:hAnsi="Times New Roman" w:cs="Times New Roman"/>
+          <w:sz w:val="16"/>
+          <w:szCs w:val="16"/>
+        </w:rPr>
+        <w:t>{sebabKematian}</w:t>
       </w:r>
     </w:p>
     <w:p>
@@ -1266,6 +1101,52 @@
         <w:spacing w:before="34" w:line="240" w:lineRule="auto"/>
         <w:rPr>
           <w:rFonts w:ascii="Times New Roman" w:eastAsia="Times New Roman" w:hAnsi="Times New Roman" w:cs="Times New Roman"/>
+          <w:b/>
+          <w:bCs/>
+          <w:sz w:val="16"/>
+          <w:szCs w:val="16"/>
+        </w:rPr>
+      </w:pPr>
+      <w:r>
+        <w:rPr>
+          <w:rFonts w:ascii="Times New Roman" w:eastAsia="Times New Roman" w:hAnsi="Times New Roman" w:cs="Times New Roman"/>
+          <w:sz w:val="16"/>
+          <w:szCs w:val="16"/>
+        </w:rPr>
+        <w:t>14 Tempat Kematian</w:t>
+      </w:r>
+      <w:r>
+        <w:tab/>
+      </w:r>
+      <w:r>
+        <w:rPr>
+          <w:rFonts w:ascii="Times New Roman" w:eastAsia="Times New Roman" w:hAnsi="Times New Roman" w:cs="Times New Roman"/>
+          <w:b/>
+          <w:bCs/>
+          <w:sz w:val="16"/>
+          <w:szCs w:val="16"/>
+        </w:rPr>
+        <w:t xml:space="preserve">: </w:t>
+      </w:r>
+      <w:r>
+        <w:rPr>
+          <w:rFonts w:ascii="Times New Roman" w:eastAsia="Times New Roman" w:hAnsi="Times New Roman" w:cs="Times New Roman"/>
+          <w:sz w:val="16"/>
+          <w:szCs w:val="16"/>
+        </w:rPr>
+        <w:t>{tempatKematian}</w:t>
+      </w:r>
+    </w:p>
+    <w:p>
+      <w:pPr>
+        <w:widowControl w:val="0"/>
+        <w:tabs>
+          <w:tab w:val="left" w:pos="2553"/>
+          <w:tab w:val="center" w:pos="2550"/>
+        </w:tabs>
+        <w:spacing w:before="34" w:line="240" w:lineRule="auto"/>
+        <w:rPr>
+          <w:rFonts w:ascii="Times New Roman" w:eastAsia="Times New Roman" w:hAnsi="Times New Roman" w:cs="Times New Roman"/>
           <w:color w:val="515151"/>
           <w:sz w:val="16"/>
           <w:szCs w:val="16"/>
@@ -1278,197 +1159,6 @@
           <w:sz w:val="16"/>
           <w:szCs w:val="16"/>
         </w:rPr>
-        <w:t>12 Pukul</w:t>
-      </w:r>
-      <w:r>
-        <w:tab/>
-      </w:r>
-      <w:r>
-        <w:rPr>
-          <w:rFonts w:ascii="Times New Roman" w:eastAsia="Times New Roman" w:hAnsi="Times New Roman" w:cs="Times New Roman"/>
-          <w:b/>
-          <w:bCs/>
-          <w:sz w:val="16"/>
-          <w:szCs w:val="16"/>
-        </w:rPr>
-        <w:t xml:space="preserve">: </w:t>
-      </w:r>
-      <w:r>
-        <w:rPr>
-          <w:rFonts w:ascii="Times New Roman" w:eastAsia="Times New Roman" w:hAnsi="Times New Roman" w:cs="Times New Roman"/>
-          <w:sz w:val="16"/>
-          <w:szCs w:val="16"/>
-        </w:rPr>
-        <w:t>{</w:t>
-      </w:r>
-      <w:proofErr w:type="spellStart"/>
-      <w:r>
-        <w:rPr>
-          <w:rFonts w:ascii="Times New Roman" w:eastAsia="Times New Roman" w:hAnsi="Times New Roman" w:cs="Times New Roman"/>
-          <w:sz w:val="16"/>
-          <w:szCs w:val="16"/>
-        </w:rPr>
-        <w:t>jamKematianJenazah</w:t>
-      </w:r>
-      <w:proofErr w:type="spellEnd"/>
-      <w:r>
-        <w:rPr>
-          <w:rFonts w:ascii="Times New Roman" w:eastAsia="Times New Roman" w:hAnsi="Times New Roman" w:cs="Times New Roman"/>
-          <w:sz w:val="16"/>
-          <w:szCs w:val="16"/>
-        </w:rPr>
-        <w:t>}</w:t>
-      </w:r>
-    </w:p>
-    <w:p>
-      <w:pPr>
-        <w:widowControl w:val="0"/>
-        <w:tabs>
-          <w:tab w:val="left" w:pos="2553"/>
-        </w:tabs>
-        <w:spacing w:before="34" w:line="240" w:lineRule="auto"/>
-        <w:rPr>
-          <w:rFonts w:ascii="Times New Roman" w:eastAsia="Times New Roman" w:hAnsi="Times New Roman" w:cs="Times New Roman"/>
-          <w:b/>
-          <w:bCs/>
-          <w:sz w:val="16"/>
-          <w:szCs w:val="16"/>
-        </w:rPr>
-      </w:pPr>
-      <w:r>
-        <w:rPr>
-          <w:rFonts w:ascii="Times New Roman" w:eastAsia="Times New Roman" w:hAnsi="Times New Roman" w:cs="Times New Roman"/>
-          <w:sz w:val="16"/>
-          <w:szCs w:val="16"/>
-        </w:rPr>
-        <w:t>13 Sebab Kematian</w:t>
-      </w:r>
-      <w:r>
-        <w:tab/>
-      </w:r>
-      <w:r>
-        <w:rPr>
-          <w:rFonts w:ascii="Times New Roman" w:eastAsia="Times New Roman" w:hAnsi="Times New Roman" w:cs="Times New Roman"/>
-          <w:b/>
-          <w:bCs/>
-          <w:sz w:val="16"/>
-          <w:szCs w:val="16"/>
-        </w:rPr>
-        <w:t xml:space="preserve">: </w:t>
-      </w:r>
-      <w:r>
-        <w:rPr>
-          <w:rFonts w:ascii="Times New Roman" w:eastAsia="Times New Roman" w:hAnsi="Times New Roman" w:cs="Times New Roman"/>
-          <w:sz w:val="16"/>
-          <w:szCs w:val="16"/>
-        </w:rPr>
-        <w:t>{</w:t>
-      </w:r>
-      <w:proofErr w:type="spellStart"/>
-      <w:r>
-        <w:rPr>
-          <w:rFonts w:ascii="Times New Roman" w:eastAsia="Times New Roman" w:hAnsi="Times New Roman" w:cs="Times New Roman"/>
-          <w:sz w:val="16"/>
-          <w:szCs w:val="16"/>
-        </w:rPr>
-        <w:t>sebabKematian</w:t>
-      </w:r>
-      <w:proofErr w:type="spellEnd"/>
-      <w:r>
-        <w:rPr>
-          <w:rFonts w:ascii="Times New Roman" w:eastAsia="Times New Roman" w:hAnsi="Times New Roman" w:cs="Times New Roman"/>
-          <w:sz w:val="16"/>
-          <w:szCs w:val="16"/>
-        </w:rPr>
-        <w:t>}</w:t>
-      </w:r>
-    </w:p>
-    <w:p>
-      <w:pPr>
-        <w:widowControl w:val="0"/>
-        <w:tabs>
-          <w:tab w:val="left" w:pos="2553"/>
-          <w:tab w:val="center" w:pos="2550"/>
-        </w:tabs>
-        <w:spacing w:before="34" w:line="240" w:lineRule="auto"/>
-        <w:rPr>
-          <w:rFonts w:ascii="Times New Roman" w:eastAsia="Times New Roman" w:hAnsi="Times New Roman" w:cs="Times New Roman"/>
-          <w:b/>
-          <w:bCs/>
-          <w:sz w:val="16"/>
-          <w:szCs w:val="16"/>
-        </w:rPr>
-      </w:pPr>
-      <w:r>
-        <w:rPr>
-          <w:rFonts w:ascii="Times New Roman" w:eastAsia="Times New Roman" w:hAnsi="Times New Roman" w:cs="Times New Roman"/>
-          <w:sz w:val="16"/>
-          <w:szCs w:val="16"/>
-        </w:rPr>
-        <w:t>14 Tempat Kematian</w:t>
-      </w:r>
-      <w:r>
-        <w:tab/>
-      </w:r>
-      <w:r>
-        <w:rPr>
-          <w:rFonts w:ascii="Times New Roman" w:eastAsia="Times New Roman" w:hAnsi="Times New Roman" w:cs="Times New Roman"/>
-          <w:b/>
-          <w:bCs/>
-          <w:sz w:val="16"/>
-          <w:szCs w:val="16"/>
-        </w:rPr>
-        <w:t xml:space="preserve">: </w:t>
-      </w:r>
-      <w:r>
-        <w:rPr>
-          <w:rFonts w:ascii="Times New Roman" w:eastAsia="Times New Roman" w:hAnsi="Times New Roman" w:cs="Times New Roman"/>
-          <w:sz w:val="16"/>
-          <w:szCs w:val="16"/>
-        </w:rPr>
-        <w:t>{</w:t>
-      </w:r>
-      <w:proofErr w:type="spellStart"/>
-      <w:r>
-        <w:rPr>
-          <w:rFonts w:ascii="Times New Roman" w:eastAsia="Times New Roman" w:hAnsi="Times New Roman" w:cs="Times New Roman"/>
-          <w:sz w:val="16"/>
-          <w:szCs w:val="16"/>
-        </w:rPr>
-        <w:t>tempatKematian</w:t>
-      </w:r>
-      <w:proofErr w:type="spellEnd"/>
-      <w:r>
-        <w:rPr>
-          <w:rFonts w:ascii="Times New Roman" w:eastAsia="Times New Roman" w:hAnsi="Times New Roman" w:cs="Times New Roman"/>
-          <w:sz w:val="16"/>
-          <w:szCs w:val="16"/>
-        </w:rPr>
-        <w:t>}</w:t>
-      </w:r>
-    </w:p>
-    <w:p>
-      <w:pPr>
-        <w:widowControl w:val="0"/>
-        <w:tabs>
-          <w:tab w:val="left" w:pos="2553"/>
-          <w:tab w:val="center" w:pos="2550"/>
-        </w:tabs>
-        <w:spacing w:before="34" w:line="240" w:lineRule="auto"/>
-        <w:rPr>
-          <w:rFonts w:ascii="Times New Roman" w:eastAsia="Times New Roman" w:hAnsi="Times New Roman" w:cs="Times New Roman"/>
-          <w:color w:val="515151"/>
-          <w:sz w:val="16"/>
-          <w:szCs w:val="16"/>
-          <w:highlight w:val="white"/>
-        </w:rPr>
-      </w:pPr>
-      <w:r>
-        <w:rPr>
-          <w:rFonts w:ascii="Times New Roman" w:eastAsia="Times New Roman" w:hAnsi="Times New Roman" w:cs="Times New Roman"/>
-          <w:sz w:val="16"/>
-          <w:szCs w:val="16"/>
-        </w:rPr>
         <w:t>15 Yang Menerangkan</w:t>
       </w:r>
       <w:r>
@@ -1498,25 +1188,7 @@
           <w:sz w:val="16"/>
           <w:szCs w:val="16"/>
         </w:rPr>
-        <w:t>{</w:t>
-      </w:r>
-      <w:proofErr w:type="spellStart"/>
-      <w:r>
-        <w:rPr>
-          <w:rFonts w:ascii="Times New Roman" w:eastAsia="Times New Roman" w:hAnsi="Times New Roman" w:cs="Times New Roman"/>
-          <w:sz w:val="16"/>
-          <w:szCs w:val="16"/>
-        </w:rPr>
-        <w:t>yangMenerangkan</w:t>
-      </w:r>
-      <w:proofErr w:type="spellEnd"/>
-      <w:r>
-        <w:rPr>
-          <w:rFonts w:ascii="Times New Roman" w:eastAsia="Times New Roman" w:hAnsi="Times New Roman" w:cs="Times New Roman"/>
-          <w:sz w:val="16"/>
-          <w:szCs w:val="16"/>
-        </w:rPr>
-        <w:t>}</w:t>
+        <w:t>{yangMenerangkan}</w:t>
       </w:r>
     </w:p>
     <w:p>
@@ -1581,7 +1253,7 @@
               </wp:inline>
             </w:drawing>
           </mc:Choice>
-          <mc:Fallback xmlns:sl="http://schemas.openxmlformats.org/schemaLibrary/2006/main" xmlns:a="http://schemas.openxmlformats.org/drawingml/2006/main" xmlns:pic="http://schemas.openxmlformats.org/drawingml/2006/picture" xmlns:c="http://schemas.openxmlformats.org/drawingml/2006/chart" xmlns:lc="http://schemas.openxmlformats.org/drawingml/2006/lockedCanvas" xmlns:dgm="http://schemas.openxmlformats.org/drawingml/2006/diagram" xmlns:cr="http://schemas.microsoft.com/office/comments/2020/reactions" xmlns:wp14="http://schemas.microsoft.com/office/word/2010/wordml">
+          <mc:Fallback xmlns:wp14="http://schemas.microsoft.com/office/word/2010/wordml" xmlns:cr="http://schemas.microsoft.com/office/comments/2020/reactions" xmlns:dgm="http://schemas.openxmlformats.org/drawingml/2006/diagram" xmlns:lc="http://schemas.openxmlformats.org/drawingml/2006/lockedCanvas" xmlns:c="http://schemas.openxmlformats.org/drawingml/2006/chart" xmlns:pic="http://schemas.openxmlformats.org/drawingml/2006/picture" xmlns:a="http://schemas.openxmlformats.org/drawingml/2006/main" xmlns:sl="http://schemas.openxmlformats.org/schemaLibrary/2006/main">
             <w:drawing>
               <wp:inline xmlns:wp14="http://schemas.microsoft.com/office/word/2010/wordprocessingDrawing" distT="114300" distB="114300" distL="114300" distR="114300" wp14:anchorId="257B9E9C" wp14:editId="7777777">
                 <wp:extent cx="7021950" cy="12700"/>
@@ -1685,25 +1357,7 @@
           <w:sz w:val="16"/>
           <w:szCs w:val="16"/>
         </w:rPr>
-        <w:t>{</w:t>
-      </w:r>
-      <w:proofErr w:type="spellStart"/>
-      <w:r>
-        <w:rPr>
-          <w:rFonts w:ascii="Times New Roman" w:eastAsia="Times New Roman" w:hAnsi="Times New Roman" w:cs="Times New Roman"/>
-          <w:sz w:val="16"/>
-          <w:szCs w:val="16"/>
-        </w:rPr>
-        <w:t>nikAyah</w:t>
-      </w:r>
-      <w:proofErr w:type="spellEnd"/>
-      <w:r>
-        <w:rPr>
-          <w:rFonts w:ascii="Times New Roman" w:eastAsia="Times New Roman" w:hAnsi="Times New Roman" w:cs="Times New Roman"/>
-          <w:sz w:val="16"/>
-          <w:szCs w:val="16"/>
-        </w:rPr>
-        <w:t>}</w:t>
+        <w:t>{nikAyah}</w:t>
       </w:r>
     </w:p>
     <w:p>
@@ -1751,29 +1405,7 @@
           <w:sz w:val="16"/>
           <w:szCs w:val="16"/>
         </w:rPr>
-        <w:t>{</w:t>
-      </w:r>
-      <w:proofErr w:type="spellStart"/>
-      <w:r>
-        <w:rPr>
-          <w:rFonts w:ascii="Times New Roman" w:eastAsia="Times New Roman" w:hAnsi="Times New Roman" w:cs="Times New Roman"/>
-          <w:b/>
-          <w:bCs/>
-          <w:sz w:val="16"/>
-          <w:szCs w:val="16"/>
-        </w:rPr>
-        <w:t>namaAyah</w:t>
-      </w:r>
-      <w:proofErr w:type="spellEnd"/>
-      <w:r>
-        <w:rPr>
-          <w:rFonts w:ascii="Times New Roman" w:eastAsia="Times New Roman" w:hAnsi="Times New Roman" w:cs="Times New Roman"/>
-          <w:b/>
-          <w:bCs/>
-          <w:sz w:val="16"/>
-          <w:szCs w:val="16"/>
-        </w:rPr>
-        <w:t>}</w:t>
+        <w:t>{namaAyah}</w:t>
       </w:r>
     </w:p>
     <w:p>
@@ -1820,25 +1452,7 @@
           <w:sz w:val="16"/>
           <w:szCs w:val="16"/>
         </w:rPr>
-        <w:t>{</w:t>
-      </w:r>
-      <w:proofErr w:type="spellStart"/>
-      <w:r>
-        <w:rPr>
-          <w:rFonts w:ascii="Times New Roman" w:eastAsia="Times New Roman" w:hAnsi="Times New Roman" w:cs="Times New Roman"/>
-          <w:sz w:val="16"/>
-          <w:szCs w:val="16"/>
-        </w:rPr>
-        <w:t>tglLahirAyah</w:t>
-      </w:r>
-      <w:proofErr w:type="spellEnd"/>
-      <w:r>
-        <w:rPr>
-          <w:rFonts w:ascii="Times New Roman" w:eastAsia="Times New Roman" w:hAnsi="Times New Roman" w:cs="Times New Roman"/>
-          <w:sz w:val="16"/>
-          <w:szCs w:val="16"/>
-        </w:rPr>
-        <w:t>}</w:t>
+        <w:t>{tglLahirAyah}</w:t>
       </w:r>
     </w:p>
     <w:p>
@@ -1883,25 +1497,7 @@
           <w:sz w:val="16"/>
           <w:szCs w:val="16"/>
         </w:rPr>
-        <w:t>{</w:t>
-      </w:r>
-      <w:proofErr w:type="spellStart"/>
-      <w:r>
-        <w:rPr>
-          <w:rFonts w:ascii="Times New Roman" w:eastAsia="Times New Roman" w:hAnsi="Times New Roman" w:cs="Times New Roman"/>
-          <w:sz w:val="16"/>
-          <w:szCs w:val="16"/>
-        </w:rPr>
-        <w:t>pekerjaanAyah</w:t>
-      </w:r>
-      <w:proofErr w:type="spellEnd"/>
-      <w:r>
-        <w:rPr>
-          <w:rFonts w:ascii="Times New Roman" w:eastAsia="Times New Roman" w:hAnsi="Times New Roman" w:cs="Times New Roman"/>
-          <w:sz w:val="16"/>
-          <w:szCs w:val="16"/>
-        </w:rPr>
-        <w:t>}</w:t>
+        <w:t>{pekerjaanAyah}</w:t>
       </w:r>
     </w:p>
     <w:p>
@@ -1947,25 +1543,7 @@
           <w:sz w:val="16"/>
           <w:szCs w:val="16"/>
         </w:rPr>
-        <w:t>{</w:t>
-      </w:r>
-      <w:proofErr w:type="spellStart"/>
-      <w:r>
-        <w:rPr>
-          <w:rFonts w:ascii="Times New Roman" w:eastAsia="Times New Roman" w:hAnsi="Times New Roman" w:cs="Times New Roman"/>
-          <w:sz w:val="16"/>
-          <w:szCs w:val="16"/>
-        </w:rPr>
-        <w:t>alamatAyah</w:t>
-      </w:r>
-      <w:proofErr w:type="spellEnd"/>
-      <w:r>
-        <w:rPr>
-          <w:rFonts w:ascii="Times New Roman" w:eastAsia="Times New Roman" w:hAnsi="Times New Roman" w:cs="Times New Roman"/>
-          <w:sz w:val="16"/>
-          <w:szCs w:val="16"/>
-        </w:rPr>
-        <w:t>}</w:t>
+        <w:t>{alamatAyah}</w:t>
       </w:r>
     </w:p>
     <w:p>
@@ -2076,7 +1654,7 @@
               </wp:inline>
             </w:drawing>
           </mc:Choice>
-          <mc:Fallback xmlns:sl="http://schemas.openxmlformats.org/schemaLibrary/2006/main" xmlns:a="http://schemas.openxmlformats.org/drawingml/2006/main" xmlns:pic="http://schemas.openxmlformats.org/drawingml/2006/picture" xmlns:c="http://schemas.openxmlformats.org/drawingml/2006/chart" xmlns:lc="http://schemas.openxmlformats.org/drawingml/2006/lockedCanvas" xmlns:dgm="http://schemas.openxmlformats.org/drawingml/2006/diagram" xmlns:cr="http://schemas.microsoft.com/office/comments/2020/reactions" xmlns:wp14="http://schemas.microsoft.com/office/word/2010/wordml">
+          <mc:Fallback xmlns:wp14="http://schemas.microsoft.com/office/word/2010/wordml" xmlns:cr="http://schemas.microsoft.com/office/comments/2020/reactions" xmlns:dgm="http://schemas.openxmlformats.org/drawingml/2006/diagram" xmlns:lc="http://schemas.openxmlformats.org/drawingml/2006/lockedCanvas" xmlns:c="http://schemas.openxmlformats.org/drawingml/2006/chart" xmlns:pic="http://schemas.openxmlformats.org/drawingml/2006/picture" xmlns:a="http://schemas.openxmlformats.org/drawingml/2006/main" xmlns:sl="http://schemas.openxmlformats.org/schemaLibrary/2006/main">
             <w:drawing>
               <wp:inline xmlns:wp14="http://schemas.microsoft.com/office/word/2010/wordprocessingDrawing" distT="114300" distB="114300" distL="114300" distR="114300" wp14:anchorId="2610D877" wp14:editId="7777777">
                 <wp:extent cx="7021950" cy="12700"/>
@@ -2181,25 +1759,7 @@
           <w:sz w:val="16"/>
           <w:szCs w:val="16"/>
         </w:rPr>
-        <w:t>{</w:t>
-      </w:r>
-      <w:proofErr w:type="spellStart"/>
-      <w:r>
-        <w:rPr>
-          <w:rFonts w:ascii="Times New Roman" w:eastAsia="Times New Roman" w:hAnsi="Times New Roman" w:cs="Times New Roman"/>
-          <w:sz w:val="16"/>
-          <w:szCs w:val="16"/>
-        </w:rPr>
-        <w:t>nikIbu</w:t>
-      </w:r>
-      <w:proofErr w:type="spellEnd"/>
-      <w:r>
-        <w:rPr>
-          <w:rFonts w:ascii="Times New Roman" w:eastAsia="Times New Roman" w:hAnsi="Times New Roman" w:cs="Times New Roman"/>
-          <w:sz w:val="16"/>
-          <w:szCs w:val="16"/>
-        </w:rPr>
-        <w:t>}</w:t>
+        <w:t>{nikIbu}</w:t>
       </w:r>
     </w:p>
     <w:p>
@@ -2237,29 +1797,7 @@
           <w:sz w:val="16"/>
           <w:szCs w:val="16"/>
         </w:rPr>
-        <w:t>: {</w:t>
-      </w:r>
-      <w:proofErr w:type="spellStart"/>
-      <w:r>
-        <w:rPr>
-          <w:rFonts w:ascii="Times New Roman" w:eastAsia="Times New Roman" w:hAnsi="Times New Roman" w:cs="Times New Roman"/>
-          <w:b/>
-          <w:bCs/>
-          <w:sz w:val="16"/>
-          <w:szCs w:val="16"/>
-        </w:rPr>
-        <w:t>namaIbu</w:t>
-      </w:r>
-      <w:proofErr w:type="spellEnd"/>
-      <w:r>
-        <w:rPr>
-          <w:rFonts w:ascii="Times New Roman" w:eastAsia="Times New Roman" w:hAnsi="Times New Roman" w:cs="Times New Roman"/>
-          <w:b/>
-          <w:bCs/>
-          <w:sz w:val="16"/>
-          <w:szCs w:val="16"/>
-        </w:rPr>
-        <w:t>}</w:t>
+        <w:t>: {namaIbu}</w:t>
       </w:r>
     </w:p>
     <w:p>
@@ -2306,25 +1844,7 @@
           <w:sz w:val="16"/>
           <w:szCs w:val="16"/>
         </w:rPr>
-        <w:t>{</w:t>
-      </w:r>
-      <w:proofErr w:type="spellStart"/>
-      <w:r>
-        <w:rPr>
-          <w:rFonts w:ascii="Times New Roman" w:eastAsia="Times New Roman" w:hAnsi="Times New Roman" w:cs="Times New Roman"/>
-          <w:sz w:val="16"/>
-          <w:szCs w:val="16"/>
-        </w:rPr>
-        <w:t>tglLahirIbu</w:t>
-      </w:r>
-      <w:proofErr w:type="spellEnd"/>
-      <w:r>
-        <w:rPr>
-          <w:rFonts w:ascii="Times New Roman" w:eastAsia="Times New Roman" w:hAnsi="Times New Roman" w:cs="Times New Roman"/>
-          <w:sz w:val="16"/>
-          <w:szCs w:val="16"/>
-        </w:rPr>
-        <w:t>}</w:t>
+        <w:t>{tglLahirIbu}</w:t>
       </w:r>
     </w:p>
     <w:p>
@@ -2369,25 +1889,7 @@
           <w:sz w:val="16"/>
           <w:szCs w:val="16"/>
         </w:rPr>
-        <w:t>{</w:t>
-      </w:r>
-      <w:proofErr w:type="spellStart"/>
-      <w:r>
-        <w:rPr>
-          <w:rFonts w:ascii="Times New Roman" w:eastAsia="Times New Roman" w:hAnsi="Times New Roman" w:cs="Times New Roman"/>
-          <w:sz w:val="16"/>
-          <w:szCs w:val="16"/>
-        </w:rPr>
-        <w:t>pekerjaanIbu</w:t>
-      </w:r>
-      <w:proofErr w:type="spellEnd"/>
-      <w:r>
-        <w:rPr>
-          <w:rFonts w:ascii="Times New Roman" w:eastAsia="Times New Roman" w:hAnsi="Times New Roman" w:cs="Times New Roman"/>
-          <w:sz w:val="16"/>
-          <w:szCs w:val="16"/>
-        </w:rPr>
-        <w:t>}</w:t>
+        <w:t>{pekerjaanIbu}</w:t>
       </w:r>
     </w:p>
     <w:p>
@@ -2433,25 +1935,7 @@
           <w:sz w:val="16"/>
           <w:szCs w:val="16"/>
         </w:rPr>
-        <w:t>{</w:t>
-      </w:r>
-      <w:proofErr w:type="spellStart"/>
-      <w:r>
-        <w:rPr>
-          <w:rFonts w:ascii="Times New Roman" w:eastAsia="Times New Roman" w:hAnsi="Times New Roman" w:cs="Times New Roman"/>
-          <w:sz w:val="16"/>
-          <w:szCs w:val="16"/>
-        </w:rPr>
-        <w:t>alamatIbu</w:t>
-      </w:r>
-      <w:proofErr w:type="spellEnd"/>
-      <w:r>
-        <w:rPr>
-          <w:rFonts w:ascii="Times New Roman" w:eastAsia="Times New Roman" w:hAnsi="Times New Roman" w:cs="Times New Roman"/>
-          <w:sz w:val="16"/>
-          <w:szCs w:val="16"/>
-        </w:rPr>
-        <w:t>}</w:t>
+        <w:t>{alamatIbu}</w:t>
       </w:r>
     </w:p>
     <w:p>
@@ -2563,7 +2047,7 @@
               </wp:inline>
             </w:drawing>
           </mc:Choice>
-          <mc:Fallback xmlns:sl="http://schemas.openxmlformats.org/schemaLibrary/2006/main" xmlns:a="http://schemas.openxmlformats.org/drawingml/2006/main" xmlns:pic="http://schemas.openxmlformats.org/drawingml/2006/picture" xmlns:c="http://schemas.openxmlformats.org/drawingml/2006/chart" xmlns:lc="http://schemas.openxmlformats.org/drawingml/2006/lockedCanvas" xmlns:dgm="http://schemas.openxmlformats.org/drawingml/2006/diagram" xmlns:cr="http://schemas.microsoft.com/office/comments/2020/reactions" xmlns:wp14="http://schemas.microsoft.com/office/word/2010/wordml">
+          <mc:Fallback xmlns:wp14="http://schemas.microsoft.com/office/word/2010/wordml" xmlns:cr="http://schemas.microsoft.com/office/comments/2020/reactions" xmlns:dgm="http://schemas.openxmlformats.org/drawingml/2006/diagram" xmlns:lc="http://schemas.openxmlformats.org/drawingml/2006/lockedCanvas" xmlns:c="http://schemas.openxmlformats.org/drawingml/2006/chart" xmlns:pic="http://schemas.openxmlformats.org/drawingml/2006/picture" xmlns:a="http://schemas.openxmlformats.org/drawingml/2006/main" xmlns:sl="http://schemas.openxmlformats.org/schemaLibrary/2006/main">
             <w:drawing>
               <wp:inline xmlns:wp14="http://schemas.microsoft.com/office/word/2010/wordprocessingDrawing" distT="114300" distB="114300" distL="114300" distR="114300" wp14:anchorId="6A1D4697" wp14:editId="7777777">
                 <wp:extent cx="7021950" cy="12700"/>
@@ -2676,18 +2160,142 @@
           <w:sz w:val="16"/>
           <w:szCs w:val="16"/>
         </w:rPr>
+        <w:t>{nikPelapor}</w:t>
+      </w:r>
+    </w:p>
+    <w:p>
+      <w:pPr>
+        <w:widowControl w:val="0"/>
+        <w:tabs>
+          <w:tab w:val="left" w:pos="2553"/>
+          <w:tab w:val="left" w:pos="1917"/>
+        </w:tabs>
+        <w:spacing w:before="34" w:line="240" w:lineRule="auto"/>
+        <w:rPr>
+          <w:rFonts w:ascii="Times New Roman" w:eastAsia="Times New Roman" w:hAnsi="Times New Roman" w:cs="Times New Roman"/>
+          <w:b/>
+          <w:bCs/>
+          <w:color w:val="515151"/>
+          <w:sz w:val="16"/>
+          <w:szCs w:val="16"/>
+          <w:highlight w:val="white"/>
+        </w:rPr>
+      </w:pPr>
+      <w:r>
+        <w:rPr>
+          <w:rFonts w:ascii="Times New Roman" w:eastAsia="Times New Roman" w:hAnsi="Times New Roman" w:cs="Times New Roman"/>
+          <w:sz w:val="16"/>
+          <w:szCs w:val="16"/>
+        </w:rPr>
+        <w:t>2 Nama Lengkap</w:t>
+      </w:r>
+      <w:r>
+        <w:tab/>
+      </w:r>
+      <w:r>
+        <w:rPr>
+          <w:rFonts w:ascii="Times New Roman" w:eastAsia="Times New Roman" w:hAnsi="Times New Roman" w:cs="Times New Roman"/>
+          <w:b/>
+          <w:bCs/>
+          <w:sz w:val="16"/>
+          <w:szCs w:val="16"/>
+        </w:rPr>
+        <w:t xml:space="preserve">: </w:t>
+      </w:r>
+      <w:r>
+        <w:rPr>
+          <w:rFonts w:ascii="Times New Roman" w:eastAsia="Times New Roman" w:hAnsi="Times New Roman" w:cs="Times New Roman"/>
+          <w:b/>
+          <w:bCs/>
+          <w:sz w:val="16"/>
+          <w:szCs w:val="16"/>
+        </w:rPr>
+        <w:t>{namaPelapor}</w:t>
+      </w:r>
+    </w:p>
+    <w:p>
+      <w:pPr>
+        <w:widowControl w:val="0"/>
+        <w:tabs>
+          <w:tab w:val="left" w:pos="2553"/>
+          <w:tab w:val="left" w:pos="1917"/>
+        </w:tabs>
+        <w:spacing w:before="34" w:line="240" w:lineRule="auto"/>
+        <w:rPr>
+          <w:rFonts w:ascii="Times New Roman" w:eastAsia="Times New Roman" w:hAnsi="Times New Roman" w:cs="Times New Roman"/>
+          <w:sz w:val="16"/>
+          <w:szCs w:val="16"/>
+        </w:rPr>
+      </w:pPr>
+      <w:r>
+        <w:rPr>
+          <w:rFonts w:ascii="Times New Roman" w:eastAsia="Times New Roman" w:hAnsi="Times New Roman" w:cs="Times New Roman"/>
+          <w:sz w:val="16"/>
+          <w:szCs w:val="16"/>
+        </w:rPr>
+        <w:t>3 Tempat &amp; Tanggal Lahir</w:t>
+      </w:r>
+      <w:r>
+        <w:tab/>
+      </w:r>
+      <w:r>
+        <w:rPr>
+          <w:rFonts w:ascii="Times New Roman" w:eastAsia="Times New Roman" w:hAnsi="Times New Roman" w:cs="Times New Roman"/>
+          <w:b/>
+          <w:bCs/>
+          <w:sz w:val="16"/>
+          <w:szCs w:val="16"/>
+        </w:rPr>
+        <w:t xml:space="preserve">: </w:t>
+      </w:r>
+      <w:r>
+        <w:rPr>
+          <w:rFonts w:ascii="Times New Roman" w:eastAsia="Times New Roman" w:hAnsi="Times New Roman" w:cs="Times New Roman"/>
+          <w:sz w:val="16"/>
+          <w:szCs w:val="16"/>
+        </w:rPr>
+        <w:t>{tempatLahir</w:t>
+      </w:r>
+      <w:r>
+        <w:rPr>
+          <w:rFonts w:ascii="Times New Roman" w:eastAsia="Times New Roman" w:hAnsi="Times New Roman" w:cs="Times New Roman"/>
+          <w:sz w:val="16"/>
+          <w:szCs w:val="16"/>
+        </w:rPr>
+        <w:t>Pelapor</w:t>
+      </w:r>
+      <w:r>
+        <w:rPr>
+          <w:rFonts w:ascii="Times New Roman" w:eastAsia="Times New Roman" w:hAnsi="Times New Roman" w:cs="Times New Roman"/>
+          <w:sz w:val="16"/>
+          <w:szCs w:val="16"/>
+        </w:rPr>
+        <w:t>}</w:t>
+      </w:r>
+      <w:r>
+        <w:rPr>
+          <w:rFonts w:ascii="Times New Roman" w:eastAsia="Times New Roman" w:hAnsi="Times New Roman" w:cs="Times New Roman"/>
+          <w:sz w:val="16"/>
+          <w:szCs w:val="16"/>
+        </w:rPr>
+        <w:t xml:space="preserve">, </w:t>
+      </w:r>
+      <w:r>
+        <w:rPr>
+          <w:rFonts w:ascii="Times New Roman" w:eastAsia="Times New Roman" w:hAnsi="Times New Roman" w:cs="Times New Roman"/>
+          <w:sz w:val="16"/>
+          <w:szCs w:val="16"/>
+        </w:rPr>
         <w:t>{</w:t>
       </w:r>
-      <w:proofErr w:type="spellStart"/>
-      <w:r>
-        <w:rPr>
-          <w:rFonts w:ascii="Times New Roman" w:eastAsia="Times New Roman" w:hAnsi="Times New Roman" w:cs="Times New Roman"/>
-          <w:sz w:val="16"/>
-          <w:szCs w:val="16"/>
-        </w:rPr>
-        <w:t>nikPelapor</w:t>
-      </w:r>
-      <w:proofErr w:type="spellEnd"/>
+      <w:r>
+        <w:rPr>
+          <w:rFonts w:ascii="Times New Roman" w:eastAsia="Times New Roman" w:hAnsi="Times New Roman" w:cs="Times New Roman"/>
+          <w:sz w:val="16"/>
+          <w:szCs w:val="16"/>
+        </w:rPr>
+        <w:t>tglLahirPelapor</w:t>
+      </w:r>
       <w:r>
         <w:rPr>
           <w:rFonts w:ascii="Times New Roman" w:eastAsia="Times New Roman" w:hAnsi="Times New Roman" w:cs="Times New Roman"/>
@@ -2707,30 +2315,24 @@
         <w:spacing w:before="34" w:line="240" w:lineRule="auto"/>
         <w:rPr>
           <w:rFonts w:ascii="Times New Roman" w:eastAsia="Times New Roman" w:hAnsi="Times New Roman" w:cs="Times New Roman"/>
-          <w:b/>
-          <w:bCs/>
-          <w:color w:val="515151"/>
-          <w:sz w:val="16"/>
-          <w:szCs w:val="16"/>
-          <w:highlight w:val="white"/>
-        </w:rPr>
-      </w:pPr>
-      <w:r>
-        <w:rPr>
-          <w:rFonts w:ascii="Times New Roman" w:eastAsia="Times New Roman" w:hAnsi="Times New Roman" w:cs="Times New Roman"/>
-          <w:sz w:val="16"/>
-          <w:szCs w:val="16"/>
-        </w:rPr>
-        <w:t>2 Nama Lengkap</w:t>
-      </w:r>
-      <w:r>
-        <w:tab/>
-      </w:r>
-      <w:r>
-        <w:rPr>
-          <w:rFonts w:ascii="Times New Roman" w:eastAsia="Times New Roman" w:hAnsi="Times New Roman" w:cs="Times New Roman"/>
-          <w:b/>
-          <w:bCs/>
+          <w:sz w:val="16"/>
+          <w:szCs w:val="16"/>
+        </w:rPr>
+      </w:pPr>
+      <w:r>
+        <w:rPr>
+          <w:rFonts w:ascii="Times New Roman" w:eastAsia="Times New Roman" w:hAnsi="Times New Roman" w:cs="Times New Roman"/>
+          <w:sz w:val="16"/>
+          <w:szCs w:val="16"/>
+        </w:rPr>
+        <w:t>4 Pekerjaan</w:t>
+      </w:r>
+      <w:r>
+        <w:tab/>
+      </w:r>
+      <w:r>
+        <w:rPr>
+          <w:rFonts w:ascii="Times New Roman" w:eastAsia="Times New Roman" w:hAnsi="Times New Roman" w:cs="Times New Roman"/>
           <w:sz w:val="16"/>
           <w:szCs w:val="16"/>
         </w:rPr>
@@ -2739,198 +2341,10 @@
       <w:r>
         <w:rPr>
           <w:rFonts w:ascii="Times New Roman" w:eastAsia="Times New Roman" w:hAnsi="Times New Roman" w:cs="Times New Roman"/>
-          <w:b/>
-          <w:bCs/>
-          <w:sz w:val="16"/>
-          <w:szCs w:val="16"/>
-        </w:rPr>
-        <w:t>{</w:t>
-      </w:r>
-      <w:proofErr w:type="spellStart"/>
-      <w:r>
-        <w:rPr>
-          <w:rFonts w:ascii="Times New Roman" w:eastAsia="Times New Roman" w:hAnsi="Times New Roman" w:cs="Times New Roman"/>
-          <w:b/>
-          <w:bCs/>
-          <w:sz w:val="16"/>
-          <w:szCs w:val="16"/>
-        </w:rPr>
-        <w:t>namaPelapor</w:t>
-      </w:r>
-      <w:proofErr w:type="spellEnd"/>
-      <w:r>
-        <w:rPr>
-          <w:rFonts w:ascii="Times New Roman" w:eastAsia="Times New Roman" w:hAnsi="Times New Roman" w:cs="Times New Roman"/>
-          <w:b/>
-          <w:bCs/>
-          <w:sz w:val="16"/>
-          <w:szCs w:val="16"/>
-        </w:rPr>
-        <w:t>}</w:t>
-      </w:r>
-    </w:p>
-    <w:p>
-      <w:pPr>
-        <w:widowControl w:val="0"/>
-        <w:tabs>
-          <w:tab w:val="left" w:pos="2553"/>
-          <w:tab w:val="left" w:pos="1917"/>
-        </w:tabs>
-        <w:spacing w:before="34" w:line="240" w:lineRule="auto"/>
-        <w:rPr>
-          <w:rFonts w:ascii="Times New Roman" w:eastAsia="Times New Roman" w:hAnsi="Times New Roman" w:cs="Times New Roman"/>
-          <w:sz w:val="16"/>
-          <w:szCs w:val="16"/>
-        </w:rPr>
-      </w:pPr>
-      <w:r>
-        <w:rPr>
-          <w:rFonts w:ascii="Times New Roman" w:eastAsia="Times New Roman" w:hAnsi="Times New Roman" w:cs="Times New Roman"/>
-          <w:sz w:val="16"/>
-          <w:szCs w:val="16"/>
-        </w:rPr>
-        <w:t>3 Tempat &amp; Tanggal Lahir</w:t>
-      </w:r>
-      <w:r>
-        <w:tab/>
-      </w:r>
-      <w:r>
-        <w:rPr>
-          <w:rFonts w:ascii="Times New Roman" w:eastAsia="Times New Roman" w:hAnsi="Times New Roman" w:cs="Times New Roman"/>
-          <w:b/>
-          <w:bCs/>
-          <w:sz w:val="16"/>
-          <w:szCs w:val="16"/>
-        </w:rPr>
-        <w:t xml:space="preserve">: </w:t>
-      </w:r>
-      <w:r>
-        <w:rPr>
-          <w:rFonts w:ascii="Times New Roman" w:eastAsia="Times New Roman" w:hAnsi="Times New Roman" w:cs="Times New Roman"/>
-          <w:sz w:val="16"/>
-          <w:szCs w:val="16"/>
-        </w:rPr>
-        <w:t>{</w:t>
-      </w:r>
-      <w:proofErr w:type="spellStart"/>
-      <w:r>
-        <w:rPr>
-          <w:rFonts w:ascii="Times New Roman" w:eastAsia="Times New Roman" w:hAnsi="Times New Roman" w:cs="Times New Roman"/>
-          <w:sz w:val="16"/>
-          <w:szCs w:val="16"/>
-        </w:rPr>
-        <w:t>tempatLahir</w:t>
-      </w:r>
-      <w:r>
-        <w:rPr>
-          <w:rFonts w:ascii="Times New Roman" w:eastAsia="Times New Roman" w:hAnsi="Times New Roman" w:cs="Times New Roman"/>
-          <w:sz w:val="16"/>
-          <w:szCs w:val="16"/>
-        </w:rPr>
-        <w:t>Pelapor</w:t>
-      </w:r>
-      <w:proofErr w:type="spellEnd"/>
-      <w:r>
-        <w:rPr>
-          <w:rFonts w:ascii="Times New Roman" w:eastAsia="Times New Roman" w:hAnsi="Times New Roman" w:cs="Times New Roman"/>
-          <w:sz w:val="16"/>
-          <w:szCs w:val="16"/>
-        </w:rPr>
-        <w:t>}</w:t>
-      </w:r>
-      <w:r>
-        <w:rPr>
-          <w:rFonts w:ascii="Times New Roman" w:eastAsia="Times New Roman" w:hAnsi="Times New Roman" w:cs="Times New Roman"/>
-          <w:sz w:val="16"/>
-          <w:szCs w:val="16"/>
-        </w:rPr>
-        <w:t xml:space="preserve">, </w:t>
-      </w:r>
-      <w:r>
-        <w:rPr>
-          <w:rFonts w:ascii="Times New Roman" w:eastAsia="Times New Roman" w:hAnsi="Times New Roman" w:cs="Times New Roman"/>
-          <w:sz w:val="16"/>
-          <w:szCs w:val="16"/>
-        </w:rPr>
-        <w:t>{</w:t>
-      </w:r>
-      <w:proofErr w:type="spellStart"/>
-      <w:r>
-        <w:rPr>
-          <w:rFonts w:ascii="Times New Roman" w:eastAsia="Times New Roman" w:hAnsi="Times New Roman" w:cs="Times New Roman"/>
-          <w:sz w:val="16"/>
-          <w:szCs w:val="16"/>
-        </w:rPr>
-        <w:t>tglLahirPelapor</w:t>
-      </w:r>
-      <w:proofErr w:type="spellEnd"/>
-      <w:r>
-        <w:rPr>
-          <w:rFonts w:ascii="Times New Roman" w:eastAsia="Times New Roman" w:hAnsi="Times New Roman" w:cs="Times New Roman"/>
-          <w:sz w:val="16"/>
-          <w:szCs w:val="16"/>
-        </w:rPr>
-        <w:t>}</w:t>
-      </w:r>
-    </w:p>
-    <w:p>
-      <w:pPr>
-        <w:widowControl w:val="0"/>
-        <w:tabs>
-          <w:tab w:val="left" w:pos="2553"/>
-          <w:tab w:val="left" w:pos="1917"/>
-        </w:tabs>
-        <w:spacing w:before="34" w:line="240" w:lineRule="auto"/>
-        <w:rPr>
-          <w:rFonts w:ascii="Times New Roman" w:eastAsia="Times New Roman" w:hAnsi="Times New Roman" w:cs="Times New Roman"/>
-          <w:sz w:val="16"/>
-          <w:szCs w:val="16"/>
-        </w:rPr>
-      </w:pPr>
-      <w:r>
-        <w:rPr>
-          <w:rFonts w:ascii="Times New Roman" w:eastAsia="Times New Roman" w:hAnsi="Times New Roman" w:cs="Times New Roman"/>
-          <w:sz w:val="16"/>
-          <w:szCs w:val="16"/>
-        </w:rPr>
-        <w:t>4 Pekerjaan</w:t>
-      </w:r>
-      <w:r>
-        <w:tab/>
-      </w:r>
-      <w:r>
-        <w:rPr>
-          <w:rFonts w:ascii="Times New Roman" w:eastAsia="Times New Roman" w:hAnsi="Times New Roman" w:cs="Times New Roman"/>
-          <w:sz w:val="16"/>
-          <w:szCs w:val="16"/>
-        </w:rPr>
-        <w:t xml:space="preserve">: </w:t>
-      </w:r>
-      <w:r>
-        <w:rPr>
-          <w:rFonts w:ascii="Times New Roman" w:eastAsia="Times New Roman" w:hAnsi="Times New Roman" w:cs="Times New Roman"/>
-          <w:sz w:val="16"/>
-          <w:szCs w:val="16"/>
-        </w:rPr>
-        <w:t>{</w:t>
-      </w:r>
-      <w:proofErr w:type="spellStart"/>
-      <w:r>
-        <w:rPr>
-          <w:rFonts w:ascii="Times New Roman" w:eastAsia="Times New Roman" w:hAnsi="Times New Roman" w:cs="Times New Roman"/>
-          <w:sz w:val="16"/>
-          <w:szCs w:val="16"/>
-        </w:rPr>
-        <w:t>pekerjaanPelapor</w:t>
-      </w:r>
-      <w:proofErr w:type="spellEnd"/>
-      <w:r>
-        <w:rPr>
-          <w:rFonts w:ascii="Times New Roman" w:eastAsia="Times New Roman" w:hAnsi="Times New Roman" w:cs="Times New Roman"/>
-          <w:sz w:val="16"/>
-          <w:szCs w:val="16"/>
-        </w:rPr>
-        <w:t>}</w:t>
+          <w:sz w:val="16"/>
+          <w:szCs w:val="16"/>
+        </w:rPr>
+        <w:t>{pekerjaanPelapor}</w:t>
       </w:r>
     </w:p>
     <w:p>
@@ -2975,25 +2389,7 @@
           <w:sz w:val="16"/>
           <w:szCs w:val="16"/>
         </w:rPr>
-        <w:t>{</w:t>
-      </w:r>
-      <w:proofErr w:type="spellStart"/>
-      <w:r>
-        <w:rPr>
-          <w:rFonts w:ascii="Times New Roman" w:eastAsia="Times New Roman" w:hAnsi="Times New Roman" w:cs="Times New Roman"/>
-          <w:sz w:val="16"/>
-          <w:szCs w:val="16"/>
-        </w:rPr>
-        <w:t>alamatPelapor</w:t>
-      </w:r>
-      <w:proofErr w:type="spellEnd"/>
-      <w:r>
-        <w:rPr>
-          <w:rFonts w:ascii="Times New Roman" w:eastAsia="Times New Roman" w:hAnsi="Times New Roman" w:cs="Times New Roman"/>
-          <w:sz w:val="16"/>
-          <w:szCs w:val="16"/>
-        </w:rPr>
-        <w:t>}</w:t>
+        <w:t>{alamatPelapor}</w:t>
       </w:r>
     </w:p>
     <w:p>
@@ -3058,7 +2454,7 @@
               </wp:inline>
             </w:drawing>
           </mc:Choice>
-          <mc:Fallback xmlns:sl="http://schemas.openxmlformats.org/schemaLibrary/2006/main" xmlns:a="http://schemas.openxmlformats.org/drawingml/2006/main" xmlns:pic="http://schemas.openxmlformats.org/drawingml/2006/picture" xmlns:c="http://schemas.openxmlformats.org/drawingml/2006/chart" xmlns:lc="http://schemas.openxmlformats.org/drawingml/2006/lockedCanvas" xmlns:dgm="http://schemas.openxmlformats.org/drawingml/2006/diagram" xmlns:cr="http://schemas.microsoft.com/office/comments/2020/reactions" xmlns:wp14="http://schemas.microsoft.com/office/word/2010/wordml">
+          <mc:Fallback xmlns:wp14="http://schemas.microsoft.com/office/word/2010/wordml" xmlns:cr="http://schemas.microsoft.com/office/comments/2020/reactions" xmlns:dgm="http://schemas.openxmlformats.org/drawingml/2006/diagram" xmlns:lc="http://schemas.openxmlformats.org/drawingml/2006/lockedCanvas" xmlns:c="http://schemas.openxmlformats.org/drawingml/2006/chart" xmlns:pic="http://schemas.openxmlformats.org/drawingml/2006/picture" xmlns:a="http://schemas.openxmlformats.org/drawingml/2006/main" xmlns:sl="http://schemas.openxmlformats.org/schemaLibrary/2006/main">
             <w:drawing>
               <wp:inline xmlns:wp14="http://schemas.microsoft.com/office/word/2010/wordprocessingDrawing" distT="114300" distB="114300" distL="114300" distR="114300" wp14:anchorId="54A2C15E" wp14:editId="7777777">
                 <wp:extent cx="7021950" cy="12700"/>
@@ -3480,7 +2876,7 @@
               </wp:inline>
             </w:drawing>
           </mc:Choice>
-          <mc:Fallback xmlns:sl="http://schemas.openxmlformats.org/schemaLibrary/2006/main" xmlns:a="http://schemas.openxmlformats.org/drawingml/2006/main" xmlns:pic="http://schemas.openxmlformats.org/drawingml/2006/picture" xmlns:c="http://schemas.openxmlformats.org/drawingml/2006/chart" xmlns:lc="http://schemas.openxmlformats.org/drawingml/2006/lockedCanvas" xmlns:dgm="http://schemas.openxmlformats.org/drawingml/2006/diagram" xmlns:cr="http://schemas.microsoft.com/office/comments/2020/reactions" xmlns:wp14="http://schemas.microsoft.com/office/word/2010/wordml">
+          <mc:Fallback xmlns:wp14="http://schemas.microsoft.com/office/word/2010/wordml" xmlns:cr="http://schemas.microsoft.com/office/comments/2020/reactions" xmlns:dgm="http://schemas.openxmlformats.org/drawingml/2006/diagram" xmlns:lc="http://schemas.openxmlformats.org/drawingml/2006/lockedCanvas" xmlns:c="http://schemas.openxmlformats.org/drawingml/2006/chart" xmlns:pic="http://schemas.openxmlformats.org/drawingml/2006/picture" xmlns:a="http://schemas.openxmlformats.org/drawingml/2006/main" xmlns:sl="http://schemas.openxmlformats.org/schemaLibrary/2006/main">
             <w:drawing>
               <wp:inline xmlns:wp14="http://schemas.microsoft.com/office/word/2010/wordprocessingDrawing" distT="114300" distB="114300" distL="114300" distR="114300" wp14:anchorId="1E418D98" wp14:editId="7777777">
                 <wp:extent cx="7021950" cy="12700"/>
@@ -3900,7 +3296,7 @@
               </wp:inline>
             </w:drawing>
           </mc:Choice>
-          <mc:Fallback xmlns:sl="http://schemas.openxmlformats.org/schemaLibrary/2006/main" xmlns:a="http://schemas.openxmlformats.org/drawingml/2006/main" xmlns:pic="http://schemas.openxmlformats.org/drawingml/2006/picture" xmlns:c="http://schemas.openxmlformats.org/drawingml/2006/chart" xmlns:lc="http://schemas.openxmlformats.org/drawingml/2006/lockedCanvas" xmlns:dgm="http://schemas.openxmlformats.org/drawingml/2006/diagram" xmlns:cr="http://schemas.microsoft.com/office/comments/2020/reactions" xmlns:wp14="http://schemas.microsoft.com/office/word/2010/wordml">
+          <mc:Fallback xmlns:wp14="http://schemas.microsoft.com/office/word/2010/wordml" xmlns:cr="http://schemas.microsoft.com/office/comments/2020/reactions" xmlns:dgm="http://schemas.openxmlformats.org/drawingml/2006/diagram" xmlns:lc="http://schemas.openxmlformats.org/drawingml/2006/lockedCanvas" xmlns:c="http://schemas.openxmlformats.org/drawingml/2006/chart" xmlns:pic="http://schemas.openxmlformats.org/drawingml/2006/picture" xmlns:a="http://schemas.openxmlformats.org/drawingml/2006/main" xmlns:sl="http://schemas.openxmlformats.org/schemaLibrary/2006/main">
             <w:drawing>
               <wp:inline xmlns:wp14="http://schemas.microsoft.com/office/word/2010/wordprocessingDrawing" distT="114300" distB="114300" distL="114300" distR="114300" wp14:anchorId="58BDA091" wp14:editId="7777777">
                 <wp:extent cx="7021950" cy="12700"/>
@@ -4003,25 +3399,7 @@
                 <w:sz w:val="16"/>
                 <w:szCs w:val="16"/>
               </w:rPr>
-              <w:t xml:space="preserve"> {</w:t>
-            </w:r>
-            <w:proofErr w:type="spellStart"/>
-            <w:r>
-              <w:rPr>
-                <w:rFonts w:ascii="Times New Roman" w:eastAsia="Times New Roman" w:hAnsi="Times New Roman" w:cs="Times New Roman"/>
-                <w:sz w:val="16"/>
-                <w:szCs w:val="16"/>
-              </w:rPr>
-              <w:t>createdDate</w:t>
-            </w:r>
-            <w:proofErr w:type="spellEnd"/>
-            <w:r>
-              <w:rPr>
-                <w:rFonts w:ascii="Times New Roman" w:eastAsia="Times New Roman" w:hAnsi="Times New Roman" w:cs="Times New Roman"/>
-                <w:sz w:val="16"/>
-                <w:szCs w:val="16"/>
-              </w:rPr>
-              <w:t>}</w:t>
+              <w:t xml:space="preserve"> {createdDate}</w:t>
             </w:r>
           </w:p>
         </w:tc>

</xml_diff>